<commit_message>
add ccid test cases
</commit_message>
<xml_diff>
--- a/src/test/java/cn/chain33/javasdk/ccidCases/3_许可链测评指南.docx
+++ b/src/test/java/cn/chain33/javasdk/ccidCases/3_许可链测评指南.docx
@@ -259,7 +259,6 @@
           <w:sz w:val="32"/>
           <w:lang w:val="zh-CN"/>
         </w:rPr>
-        <w:lastRenderedPageBreak/>
         <w:t>前 言</w:t>
       </w:r>
       <w:bookmarkEnd w:id="0"/>
@@ -506,16 +505,7 @@
           <w:sz w:val="28"/>
           <w:szCs w:val="28"/>
         </w:rPr>
-        <w:t>的核心内容是许可链的</w:t>
-      </w:r>
-      <w:r>
-        <w:rPr>
-          <w:rFonts w:ascii="仿宋_GB2312" w:eastAsia="仿宋_GB2312" w:cs="Times New Roman" w:hint="eastAsia"/>
-          <w:sz w:val="28"/>
-          <w:szCs w:val="28"/>
-        </w:rPr>
-        <w:lastRenderedPageBreak/>
-        <w:t>测评指标及方法，以期对许可链产品研发单位、应用单位及第三方技术服务单位等提供关于许可链质量验证的参考，也作为中国区块链生态联盟开展许可链测评认证的重要技术依据。</w:t>
+        <w:t>的核心内容是许可链的测评指标及方法，以期对许可链产品研发单位、应用单位及第三方技术服务单位等提供关于许可链质量验证的参考，也作为中国区块链生态联盟开展许可链测评认证的重要技术依据。</w:t>
       </w:r>
     </w:p>
     <w:p>
@@ -603,7 +593,6 @@
           <w:sz w:val="28"/>
           <w:szCs w:val="28"/>
         </w:rPr>
-        <w:lastRenderedPageBreak/>
         <w:t>编写单位</w:t>
       </w:r>
       <w:r>
@@ -853,7 +842,6 @@
           <w:sz w:val="32"/>
           <w:szCs w:val="32"/>
         </w:rPr>
-        <w:lastRenderedPageBreak/>
         <w:t>背景介绍</w:t>
       </w:r>
     </w:p>
@@ -1134,15 +1122,7 @@
           <w:rFonts w:ascii="仿宋_GB2312" w:eastAsia="仿宋_GB2312" w:hAnsi="Times New Roman" w:cs="Times New Roman" w:hint="eastAsia"/>
           <w:sz w:val="28"/>
         </w:rPr>
-        <w:t>在不信</w:t>
-      </w:r>
-      <w:r>
-        <w:rPr>
-          <w:rFonts w:ascii="仿宋_GB2312" w:eastAsia="仿宋_GB2312" w:hAnsi="Times New Roman" w:cs="Times New Roman" w:hint="eastAsia"/>
-          <w:sz w:val="28"/>
-        </w:rPr>
-        <w:lastRenderedPageBreak/>
-        <w:t>任或弱信任环境下实现</w:t>
+        <w:t>在不信任或弱信任环境下实现</w:t>
       </w:r>
       <w:r>
         <w:rPr>
@@ -1445,15 +1425,7 @@
           <w:rFonts w:ascii="仿宋_GB2312" w:eastAsia="仿宋_GB2312" w:hAnsi="Times New Roman" w:cs="Times New Roman"/>
           <w:sz w:val="28"/>
         </w:rPr>
-        <w:t>有链都属于许</w:t>
-      </w:r>
-      <w:r>
-        <w:rPr>
-          <w:rFonts w:ascii="仿宋_GB2312" w:eastAsia="仿宋_GB2312" w:hAnsi="Times New Roman" w:cs="Times New Roman"/>
-          <w:sz w:val="28"/>
-        </w:rPr>
-        <w:lastRenderedPageBreak/>
-        <w:t>可链。</w:t>
+        <w:t>有链都属于许可链。</w:t>
       </w:r>
     </w:p>
     <w:p>
@@ -1828,7 +1800,6 @@
           <w:sz w:val="32"/>
           <w:szCs w:val="32"/>
         </w:rPr>
-        <w:lastRenderedPageBreak/>
         <w:t>许可链测评指标及方法</w:t>
       </w:r>
     </w:p>
@@ -4027,7 +3998,6 @@
                 <w:sz w:val="24"/>
                 <w:szCs w:val="24"/>
               </w:rPr>
-              <w:lastRenderedPageBreak/>
               <w:t>测评步骤</w:t>
             </w:r>
           </w:p>
@@ -5230,7 +5200,6 @@
                 <w:sz w:val="24"/>
                 <w:szCs w:val="24"/>
               </w:rPr>
-              <w:lastRenderedPageBreak/>
               <w:t>若区块链产品支持多种加密算法（国密、商密），重复操作</w:t>
             </w:r>
             <w:r>
@@ -5298,7 +5267,6 @@
                 <w:sz w:val="24"/>
                 <w:szCs w:val="24"/>
               </w:rPr>
-              <w:lastRenderedPageBreak/>
               <w:t>预期结果</w:t>
             </w:r>
           </w:p>
@@ -6440,7 +6408,6 @@
                 <w:sz w:val="24"/>
                 <w:szCs w:val="24"/>
               </w:rPr>
-              <w:lastRenderedPageBreak/>
               <w:t>预期结果</w:t>
             </w:r>
           </w:p>
@@ -7773,7 +7740,6 @@
                 <w:sz w:val="24"/>
                 <w:szCs w:val="24"/>
               </w:rPr>
-              <w:lastRenderedPageBreak/>
               <w:t>测评目的</w:t>
             </w:r>
           </w:p>
@@ -8899,7 +8865,6 @@
                 <w:sz w:val="24"/>
                 <w:szCs w:val="24"/>
               </w:rPr>
-              <w:lastRenderedPageBreak/>
               <w:t>预期结果</w:t>
             </w:r>
           </w:p>
@@ -10332,7 +10297,6 @@
                 <w:sz w:val="24"/>
                 <w:szCs w:val="24"/>
               </w:rPr>
-              <w:lastRenderedPageBreak/>
               <w:t>其他不具有权限的接口访问被拒绝</w:t>
             </w:r>
           </w:p>
@@ -10395,7 +10359,6 @@
         <w:rPr>
           <w:rFonts w:hint="eastAsia"/>
         </w:rPr>
-        <w:lastRenderedPageBreak/>
         <w:t>运维管理</w:t>
       </w:r>
     </w:p>
@@ -11531,7 +11494,6 @@
           <w:sz w:val="32"/>
           <w:szCs w:val="32"/>
         </w:rPr>
-        <w:lastRenderedPageBreak/>
         <w:t>许可链评价</w:t>
       </w:r>
     </w:p>

</xml_diff>